<commit_message>
Changed text format to suit accented french writing
</commit_message>
<xml_diff>
--- a/BNF Grammar.docx
+++ b/BNF Grammar.docx
@@ -517,11 +517,20 @@
           <w:lang w:val="fr-FR"/>
         </w:rPr>
         <w:br/>
+      </w:r>
+      <w:r>
+        <w:rPr>
+          <w:b/>
+          <w:bCs/>
+          <w:lang w:val="fr-FR"/>
+        </w:rPr>
         <w:t>&lt;</w:t>
       </w:r>
       <w:proofErr w:type="spellStart"/>
       <w:r>
         <w:rPr>
+          <w:b/>
+          <w:bCs/>
           <w:lang w:val="fr-FR"/>
         </w:rPr>
         <w:t>syntax</w:t>
@@ -529,9 +538,17 @@
       <w:proofErr w:type="spellEnd"/>
       <w:r>
         <w:rPr>
-          <w:lang w:val="fr-FR"/>
-        </w:rPr>
-        <w:t>&gt; ::= &lt;interface&gt; &lt;</w:t>
+          <w:b/>
+          <w:bCs/>
+          <w:lang w:val="fr-FR"/>
+        </w:rPr>
+        <w:t>&gt;</w:t>
+      </w:r>
+      <w:r>
+        <w:rPr>
+          <w:lang w:val="fr-FR"/>
+        </w:rPr>
+        <w:t xml:space="preserve"> ::= &lt;interface&gt; &lt;</w:t>
       </w:r>
       <w:proofErr w:type="spellStart"/>
       <w:r>
@@ -550,11 +567,22 @@
     </w:p>
     <w:p>
       <w:r>
+        <w:rPr>
+          <w:b/>
+          <w:bCs/>
+        </w:rPr>
         <w:t>&lt;interface</w:t>
       </w:r>
       <w:proofErr w:type="gramStart"/>
       <w:r>
-        <w:t>&gt; ::=</w:t>
+        <w:rPr>
+          <w:b/>
+          <w:bCs/>
+        </w:rPr>
+        <w:t>&gt;</w:t>
+      </w:r>
+      <w:r>
+        <w:t xml:space="preserve"> ::=</w:t>
       </w:r>
       <w:proofErr w:type="gramEnd"/>
       <w:r>
@@ -581,11 +609,22 @@
     </w:p>
     <w:p>
       <w:r>
+        <w:rPr>
+          <w:b/>
+          <w:bCs/>
+        </w:rPr>
         <w:t>&lt;initializations</w:t>
       </w:r>
       <w:proofErr w:type="gramStart"/>
       <w:r>
-        <w:t>&gt; ::=</w:t>
+        <w:rPr>
+          <w:b/>
+          <w:bCs/>
+        </w:rPr>
+        <w:t>&gt;</w:t>
+      </w:r>
+      <w:r>
+        <w:t xml:space="preserve"> ::=</w:t>
       </w:r>
       <w:proofErr w:type="gramEnd"/>
       <w:r>
@@ -626,6 +665,8 @@
       </w:pPr>
       <w:r>
         <w:rPr>
+          <w:b/>
+          <w:bCs/>
           <w:lang w:val="fr-FR"/>
         </w:rPr>
         <w:t>&lt;</w:t>
@@ -633,6 +674,8 @@
       <w:proofErr w:type="gramStart"/>
       <w:r>
         <w:rPr>
+          <w:b/>
+          <w:bCs/>
           <w:lang w:val="fr-FR"/>
         </w:rPr>
         <w:t>actions</w:t>
@@ -640,9 +683,17 @@
       <w:proofErr w:type="gramEnd"/>
       <w:r>
         <w:rPr>
-          <w:lang w:val="fr-FR"/>
-        </w:rPr>
-        <w:t>&gt; ::= &lt;ACTIONS&gt; &lt;expression&gt; { &lt;expression&gt; } &lt;FIN&gt;</w:t>
+          <w:b/>
+          <w:bCs/>
+          <w:lang w:val="fr-FR"/>
+        </w:rPr>
+        <w:t>&gt;</w:t>
+      </w:r>
+      <w:r>
+        <w:rPr>
+          <w:lang w:val="fr-FR"/>
+        </w:rPr>
+        <w:t xml:space="preserve"> ::= &lt;ACTIONS&gt; &lt;expression&gt; { &lt;expression&gt; } &lt;FIN&gt;</w:t>
       </w:r>
     </w:p>
     <w:p>
@@ -654,11 +705,22 @@
     </w:p>
     <w:p>
       <w:r>
+        <w:rPr>
+          <w:b/>
+          <w:bCs/>
+        </w:rPr>
         <w:t>&lt;comp</w:t>
       </w:r>
       <w:proofErr w:type="gramStart"/>
       <w:r>
-        <w:t>&gt; ::=</w:t>
+        <w:rPr>
+          <w:b/>
+          <w:bCs/>
+        </w:rPr>
+        <w:t xml:space="preserve">&gt; </w:t>
+      </w:r>
+      <w:r>
+        <w:t>::=</w:t>
       </w:r>
       <w:proofErr w:type="gramEnd"/>
       <w:r>
@@ -680,11 +742,22 @@
     </w:p>
     <w:p>
       <w:r>
+        <w:rPr>
+          <w:b/>
+          <w:bCs/>
+        </w:rPr>
         <w:t>&lt;prop</w:t>
       </w:r>
       <w:proofErr w:type="gramStart"/>
       <w:r>
-        <w:t>&gt; ::=</w:t>
+        <w:rPr>
+          <w:b/>
+          <w:bCs/>
+        </w:rPr>
+        <w:t>&gt;</w:t>
+      </w:r>
+      <w:r>
+        <w:t xml:space="preserve"> ::=</w:t>
       </w:r>
       <w:proofErr w:type="gramEnd"/>
       <w:r>
@@ -693,7 +766,13 @@
     </w:p>
     <w:p>
       <w:r>
-        <w:t xml:space="preserve">            </w:t>
+        <w:t xml:space="preserve">          </w:t>
+      </w:r>
+      <w:r>
+        <w:tab/>
+      </w:r>
+      <w:r>
+        <w:t xml:space="preserve">  </w:t>
       </w:r>
       <w:proofErr w:type="gramStart"/>
       <w:r>
@@ -706,7 +785,13 @@
     </w:p>
     <w:p>
       <w:r>
-        <w:t xml:space="preserve">            </w:t>
+        <w:t xml:space="preserve">           </w:t>
+      </w:r>
+      <w:r>
+        <w:tab/>
+      </w:r>
+      <w:r>
+        <w:t xml:space="preserve"> </w:t>
       </w:r>
       <w:proofErr w:type="gramStart"/>
       <w:r>
@@ -716,28 +801,48 @@
       <w:r>
         <w:t xml:space="preserve"> &lt;ID&gt; { &lt;COMMA&gt; &lt;ID&gt; } &lt;DOUBLEDOT&gt; </w:t>
       </w:r>
-    </w:p>
-    <w:p>
-      <w:r>
-        <w:t xml:space="preserve">                </w:t>
-      </w:r>
+      <w:r>
+        <w:t xml:space="preserve"> </w:t>
+      </w:r>
+    </w:p>
+    <w:p>
+      <w:pPr>
+        <w:ind w:firstLine="720"/>
+      </w:pPr>
       <w:proofErr w:type="gramStart"/>
       <w:r>
         <w:t>( &lt;</w:t>
       </w:r>
       <w:proofErr w:type="gramEnd"/>
       <w:r>
-        <w:t>ID&gt; | &lt;OPENTAG&gt; &lt;ID&gt; { &lt;COMMA&gt; &lt;ID&gt; } &lt;CLOSETAG&gt;) &lt;SEMICOLON&gt; }</w:t>
-      </w:r>
-    </w:p>
-    <w:p>
-      <w:r>
+        <w:t xml:space="preserve">ID&gt; | </w:t>
+      </w:r>
+      <w:r>
+        <w:t xml:space="preserve">&lt;OPENTAG&gt; &lt;ID&gt; { &lt;COMMA&gt; &lt;ID&gt; </w:t>
+      </w:r>
+      <w:r>
+        <w:t>&lt;CLOSETAG&gt;) &lt;SEMICOLON&gt; }</w:t>
+      </w:r>
+    </w:p>
+    <w:p>
+      <w:r>
+        <w:rPr>
+          <w:b/>
+          <w:bCs/>
+        </w:rPr>
         <w:lastRenderedPageBreak/>
         <w:t>&lt;evet</w:t>
       </w:r>
       <w:proofErr w:type="gramStart"/>
       <w:r>
-        <w:t>&gt; ::=</w:t>
+        <w:rPr>
+          <w:b/>
+          <w:bCs/>
+        </w:rPr>
+        <w:t>&gt;</w:t>
+      </w:r>
+      <w:r>
+        <w:t xml:space="preserve"> ::=</w:t>
       </w:r>
       <w:proofErr w:type="gramEnd"/>
       <w:r>
@@ -773,24 +878,51 @@
     <w:p/>
     <w:p>
       <w:r>
+        <w:rPr>
+          <w:b/>
+          <w:bCs/>
+        </w:rPr>
         <w:t>&lt;expression</w:t>
       </w:r>
       <w:proofErr w:type="gramStart"/>
       <w:r>
-        <w:t>&gt; ::=</w:t>
-      </w:r>
-      <w:proofErr w:type="gramEnd"/>
-      <w:r>
-        <w:t xml:space="preserve"> ( &lt;ACTION&gt; &lt;OPENPAR&gt; &lt;ID&gt; &lt;CLOSEPAR&gt; | &lt;OPENTAG&gt; &lt;expression&gt; &lt;CLOSETAG&gt; ) { &lt;NEXTACTION&gt; &lt;expression&gt; }</w:t>
+        <w:rPr>
+          <w:b/>
+          <w:bCs/>
+        </w:rPr>
+        <w:t>&gt;</w:t>
+      </w:r>
+      <w:r>
+        <w:t xml:space="preserve"> ::=</w:t>
+      </w:r>
+      <w:proofErr w:type="gramEnd"/>
+      <w:r>
+        <w:t xml:space="preserve"> ( &lt;ACTION&gt; &lt;OPENPAR&gt; &lt;ID&gt; &lt;CLOSEPAR&gt; | &lt;OPENTAG&gt; &lt;expression&gt; &lt;CLOSETAG&gt; ) </w:t>
       </w:r>
     </w:p>
     <w:p>
       <w:pPr>
-        <w:rPr>
-          <w:color w:val="FF0000"/>
+        <w:ind w:left="720" w:firstLine="720"/>
+        <w:rPr>
           <w:lang w:val="fr-FR"/>
         </w:rPr>
       </w:pPr>
+      <w:proofErr w:type="gramStart"/>
+      <w:r>
+        <w:t>{ &lt;</w:t>
+      </w:r>
+      <w:proofErr w:type="gramEnd"/>
+      <w:r>
+        <w:t>NEXTACTION&gt; &lt;expression&gt; }</w:t>
+      </w:r>
+    </w:p>
+    <w:p>
+      <w:pPr>
+        <w:rPr>
+          <w:color w:val="FF0000"/>
+          <w:lang w:val="fr-FR"/>
+        </w:rPr>
+      </w:pPr>
       <w:r>
         <w:rPr>
           <w:color w:val="FF0000"/>
@@ -849,6 +981,8 @@
       </w:pPr>
       <w:r>
         <w:rPr>
+          <w:b/>
+          <w:bCs/>
           <w:lang w:val="fr-FR"/>
         </w:rPr>
         <w:t>&lt;LETTER</w:t>
@@ -856,9 +990,17 @@
       <w:proofErr w:type="gramStart"/>
       <w:r>
         <w:rPr>
-          <w:lang w:val="fr-FR"/>
-        </w:rPr>
-        <w:t>&gt; ::</w:t>
+          <w:b/>
+          <w:bCs/>
+          <w:lang w:val="fr-FR"/>
+        </w:rPr>
+        <w:t>&gt;</w:t>
+      </w:r>
+      <w:r>
+        <w:rPr>
+          <w:lang w:val="fr-FR"/>
+        </w:rPr>
+        <w:t xml:space="preserve"> ::</w:t>
       </w:r>
       <w:proofErr w:type="gramEnd"/>
       <w:r>
@@ -872,212 +1014,240 @@
           <w:highlight w:val="white"/>
           <w:lang w:val="fr-FR"/>
         </w:rPr>
-        <w:t>"a" | "b" | "c" | "d" | "e" | "f" | "g" | "h" | "i" | "j" | "k" | "l" | "m" | "n" | "o" | "p" | "q" | "r" | "s" | "t" | "u" | "v" | "w" | "x" | "y" | "z"</w:t>
-      </w:r>
-      <w:r>
-        <w:rPr>
-          <w:highlight w:val="white"/>
-          <w:lang w:val="fr-FR"/>
-        </w:rPr>
+        <w:t xml:space="preserve">"a" | "b" | "c" | "d" | "e" | "f" | "g" | "h" | "i" | "j" | "k" | "l" | "m" | "n" | "o" | "p" | "q" | "r" | "s" | "t" | "u" | "v" | "w" | "x" | "y" | "z" | "A" | "B" | "C" | "D" | "E" | "F" | "G" | "H" | "I" | "J" | "K" | "L" | "M" | "N" | "O" | "P" | "Q" | "R" | "S" | "T" | "U" | "V" | "W" | "X" | "Y" | "Z" </w:t>
+      </w:r>
+    </w:p>
+    <w:p>
+      <w:r>
+        <w:rPr>
+          <w:b/>
+          <w:bCs/>
+        </w:rPr>
+        <w:t>&lt;SEMICOLON</w:t>
+      </w:r>
+      <w:proofErr w:type="gramStart"/>
+      <w:r>
+        <w:rPr>
+          <w:b/>
+          <w:bCs/>
+        </w:rPr>
+        <w:t>&gt;</w:t>
+      </w:r>
+      <w:r>
+        <w:t xml:space="preserve"> ::=</w:t>
+      </w:r>
+      <w:proofErr w:type="gramEnd"/>
+      <w:r>
+        <w:t xml:space="preserve"> ";" </w:t>
+      </w:r>
+    </w:p>
+    <w:p>
+      <w:r>
+        <w:rPr>
+          <w:b/>
+          <w:bCs/>
+        </w:rPr>
+        <w:t>&lt; DOUBLEDOT</w:t>
+      </w:r>
+      <w:proofErr w:type="gramStart"/>
+      <w:r>
+        <w:rPr>
+          <w:b/>
+          <w:bCs/>
+        </w:rPr>
+        <w:t>&gt;</w:t>
+      </w:r>
+      <w:r>
+        <w:t xml:space="preserve"> ::=</w:t>
+      </w:r>
+      <w:proofErr w:type="gramEnd"/>
+      <w:r>
+        <w:t xml:space="preserve"> ":" </w:t>
+      </w:r>
+    </w:p>
+    <w:p>
+      <w:r>
+        <w:rPr>
+          <w:b/>
+          <w:bCs/>
+        </w:rPr>
+        <w:t>&lt;DIGIT</w:t>
+      </w:r>
+      <w:proofErr w:type="gramStart"/>
+      <w:r>
+        <w:rPr>
+          <w:b/>
+          <w:bCs/>
+        </w:rPr>
+        <w:t>&gt;</w:t>
+      </w:r>
+      <w:r>
+        <w:t xml:space="preserve"> ::=</w:t>
+      </w:r>
+      <w:proofErr w:type="gramEnd"/>
+      <w:r>
+        <w:t xml:space="preserve">  </w:t>
+      </w:r>
+      <w:r>
+        <w:t>"</w:t>
+      </w:r>
+      <w:r>
+        <w:t>0</w:t>
+      </w:r>
+      <w:r>
+        <w:t>"</w:t>
+      </w:r>
+      <w:r>
         <w:t xml:space="preserve"> | </w:t>
       </w:r>
       <w:r>
-        <w:rPr>
-          <w:highlight w:val="white"/>
-          <w:lang w:val="fr-FR"/>
-        </w:rPr>
-        <w:t>"A" | "B" | "C" | "D" | "E" | "F" | "G" | "H" | "I" | "J" | "K" | "L" | "M" | "N" | "O" | "P" | "Q" | "R" | "S" | "T" | "U"</w:t>
-      </w:r>
-      <w:r>
-        <w:rPr>
-          <w:highlight w:val="white"/>
-          <w:lang w:val="fr-FR"/>
-        </w:rPr>
-        <w:t xml:space="preserve"> | "V" | "W" | "X" | "Y" | "Z" </w:t>
-      </w:r>
-    </w:p>
-    <w:p>
-      <w:r>
-        <w:t>&lt;SEMICOLON</w:t>
-      </w:r>
-      <w:proofErr w:type="gramStart"/>
-      <w:r>
-        <w:t>&gt; ::=</w:t>
-      </w:r>
-      <w:proofErr w:type="gramEnd"/>
-      <w:r>
-        <w:t xml:space="preserve"> ";" </w:t>
-      </w:r>
-    </w:p>
-    <w:p>
-      <w:r>
-        <w:t>&lt; DOUBLEDOT</w:t>
-      </w:r>
-      <w:proofErr w:type="gramStart"/>
-      <w:r>
-        <w:t>&gt; ::=</w:t>
-      </w:r>
-      <w:proofErr w:type="gramEnd"/>
-      <w:r>
-        <w:t xml:space="preserve"> ":" </w:t>
-      </w:r>
-    </w:p>
-    <w:p>
-      <w:r>
-        <w:t xml:space="preserve">&lt;DIGIT&gt; ::= </w:t>
+        <w:t>"</w:t>
+      </w:r>
+      <w:r>
+        <w:t>1</w:t>
+      </w:r>
+      <w:r>
+        <w:t>"</w:t>
+      </w:r>
+      <w:r>
+        <w:t xml:space="preserve"> | </w:t>
+      </w:r>
+      <w:r>
+        <w:t>"</w:t>
+      </w:r>
+      <w:r>
+        <w:t>2</w:t>
+      </w:r>
+      <w:r>
+        <w:t>"</w:t>
+      </w:r>
+      <w:r>
+        <w:t xml:space="preserve"> | </w:t>
+      </w:r>
+      <w:r>
+        <w:t>"</w:t>
+      </w:r>
+      <w:r>
+        <w:t>3</w:t>
+      </w:r>
+      <w:r>
+        <w:t>"</w:t>
+      </w:r>
+      <w:r>
+        <w:t xml:space="preserve"> | </w:t>
+      </w:r>
+      <w:r>
+        <w:t>"</w:t>
+      </w:r>
+      <w:r>
+        <w:t>4</w:t>
+      </w:r>
+      <w:r>
+        <w:t>"</w:t>
+      </w:r>
+      <w:r>
+        <w:t xml:space="preserve"> | </w:t>
+      </w:r>
+      <w:r>
+        <w:t>"</w:t>
+      </w:r>
+      <w:r>
+        <w:t>5</w:t>
+      </w:r>
+      <w:r>
+        <w:t>"</w:t>
+      </w:r>
+      <w:r>
+        <w:t xml:space="preserve"> | </w:t>
+      </w:r>
+      <w:r>
+        <w:t xml:space="preserve">"6" </w:t>
+      </w:r>
+      <w:r>
+        <w:t xml:space="preserve">| </w:t>
+      </w:r>
+      <w:r>
+        <w:t>"</w:t>
+      </w:r>
+      <w:r>
+        <w:t>7</w:t>
+      </w:r>
+      <w:r>
+        <w:t>"</w:t>
+      </w:r>
+      <w:r>
+        <w:t xml:space="preserve"> | </w:t>
+      </w:r>
+      <w:r>
+        <w:t>"</w:t>
+      </w:r>
+      <w:r>
+        <w:t>8</w:t>
+      </w:r>
+      <w:r>
+        <w:t>"</w:t>
+      </w:r>
+      <w:r>
+        <w:t xml:space="preserve"> | </w:t>
+      </w:r>
+      <w:r>
+        <w:t>"</w:t>
+      </w:r>
+      <w:r>
+        <w:t>9</w:t>
+      </w:r>
+      <w:r>
+        <w:t>"</w:t>
       </w:r>
       <w:r>
         <w:t xml:space="preserve"> </w:t>
       </w:r>
-      <w:r>
-        <w:t>"</w:t>
-      </w:r>
-      <w:r>
-        <w:t>0</w:t>
-      </w:r>
-      <w:r>
-        <w:t>"</w:t>
-      </w:r>
-      <w:r>
-        <w:t xml:space="preserve"> | </w:t>
-      </w:r>
-      <w:r>
-        <w:t>"</w:t>
-      </w:r>
-      <w:r>
-        <w:t>1</w:t>
-      </w:r>
-      <w:r>
-        <w:t>"</w:t>
-      </w:r>
-      <w:r>
-        <w:t xml:space="preserve"> | </w:t>
-      </w:r>
-      <w:r>
-        <w:t>"</w:t>
-      </w:r>
-      <w:r>
-        <w:t>2</w:t>
-      </w:r>
-      <w:r>
-        <w:t>"</w:t>
-      </w:r>
-      <w:r>
-        <w:t xml:space="preserve"> | </w:t>
-      </w:r>
-      <w:r>
-        <w:t>"</w:t>
-      </w:r>
-      <w:r>
-        <w:t>3</w:t>
-      </w:r>
-      <w:r>
-        <w:t>"</w:t>
-      </w:r>
-      <w:r>
-        <w:t xml:space="preserve"> | </w:t>
-      </w:r>
-      <w:r>
-        <w:t>"</w:t>
-      </w:r>
-      <w:r>
-        <w:t>4</w:t>
-      </w:r>
-      <w:r>
-        <w:t>"</w:t>
-      </w:r>
-      <w:r>
-        <w:t xml:space="preserve"> | </w:t>
-      </w:r>
-      <w:r>
-        <w:t>"</w:t>
-      </w:r>
-      <w:r>
-        <w:t>5</w:t>
-      </w:r>
-      <w:r>
-        <w:t>"</w:t>
-      </w:r>
-      <w:r>
-        <w:t xml:space="preserve"> | </w:t>
-      </w:r>
-      <w:r>
-        <w:t>"</w:t>
-      </w:r>
-      <w:r>
-        <w:t>6</w:t>
-      </w:r>
-      <w:r>
-        <w:t>"</w:t>
-      </w:r>
+    </w:p>
+    <w:p>
+      <w:r>
+        <w:rPr>
+          <w:b/>
+          <w:bCs/>
+        </w:rPr>
+        <w:t>&lt; NUMBER</w:t>
+      </w:r>
+      <w:proofErr w:type="gramStart"/>
+      <w:r>
+        <w:rPr>
+          <w:b/>
+          <w:bCs/>
+        </w:rPr>
+        <w:t>&gt;</w:t>
+      </w:r>
+      <w:r>
+        <w:t xml:space="preserve"> ::=</w:t>
+      </w:r>
+      <w:proofErr w:type="gramEnd"/>
       <w:r>
         <w:t xml:space="preserve"> </w:t>
       </w:r>
       <w:r>
-        <w:t xml:space="preserve">| </w:t>
-      </w:r>
-      <w:r>
-        <w:t>"</w:t>
-      </w:r>
-      <w:r>
-        <w:t>7</w:t>
-      </w:r>
-      <w:r>
-        <w:t>"</w:t>
-      </w:r>
-      <w:r>
-        <w:t xml:space="preserve"> | </w:t>
-      </w:r>
-      <w:r>
-        <w:t>"</w:t>
-      </w:r>
-      <w:r>
-        <w:t>8</w:t>
-      </w:r>
-      <w:r>
-        <w:t>"</w:t>
-      </w:r>
-      <w:r>
-        <w:t xml:space="preserve"> | </w:t>
-      </w:r>
-      <w:r>
-        <w:t>"</w:t>
-      </w:r>
-      <w:r>
-        <w:t>9</w:t>
-      </w:r>
-      <w:r>
-        <w:t>"</w:t>
-      </w:r>
-      <w:bookmarkStart w:id="0" w:name="_GoBack"/>
-      <w:bookmarkEnd w:id="0"/>
-      <w:r>
-        <w:t xml:space="preserve"> </w:t>
-      </w:r>
-    </w:p>
-    <w:p>
-      <w:r>
-        <w:t>&lt; NUMBER</w:t>
-      </w:r>
-      <w:proofErr w:type="gramStart"/>
-      <w:r>
-        <w:t>&gt; ::=</w:t>
-      </w:r>
-      <w:proofErr w:type="gramEnd"/>
-      <w:r>
-        <w:t xml:space="preserve"> </w:t>
-      </w:r>
-      <w:r>
         <w:t>&lt;DIGIT&gt; {&lt;DIGIT&gt;}</w:t>
       </w:r>
     </w:p>
     <w:p>
       <w:r>
+        <w:rPr>
+          <w:b/>
+          <w:bCs/>
+        </w:rPr>
         <w:t>&lt; EQUAL</w:t>
       </w:r>
       <w:proofErr w:type="gramStart"/>
       <w:r>
-        <w:t>&gt; ::=</w:t>
+        <w:rPr>
+          <w:b/>
+          <w:bCs/>
+        </w:rPr>
+        <w:t>&gt;</w:t>
+      </w:r>
+      <w:r>
+        <w:t xml:space="preserve"> ::=</w:t>
       </w:r>
       <w:proofErr w:type="gramEnd"/>
       <w:r>
@@ -1086,11 +1256,22 @@
     </w:p>
     <w:p>
       <w:r>
+        <w:rPr>
+          <w:b/>
+          <w:bCs/>
+        </w:rPr>
         <w:t>&lt; NOTEQUAL</w:t>
       </w:r>
       <w:proofErr w:type="gramStart"/>
       <w:r>
-        <w:t>&gt; ::=</w:t>
+        <w:rPr>
+          <w:b/>
+          <w:bCs/>
+        </w:rPr>
+        <w:t>&gt;</w:t>
+      </w:r>
+      <w:r>
+        <w:t xml:space="preserve"> ::=</w:t>
       </w:r>
       <w:proofErr w:type="gramEnd"/>
       <w:r>
@@ -1099,11 +1280,22 @@
     </w:p>
     <w:p>
       <w:r>
+        <w:rPr>
+          <w:b/>
+          <w:bCs/>
+        </w:rPr>
         <w:t>&lt; DOUBLEDOUBLEDOT</w:t>
       </w:r>
       <w:proofErr w:type="gramStart"/>
       <w:r>
-        <w:t>&gt; ::=</w:t>
+        <w:rPr>
+          <w:b/>
+          <w:bCs/>
+        </w:rPr>
+        <w:t>&gt;</w:t>
+      </w:r>
+      <w:r>
+        <w:t xml:space="preserve"> ::=</w:t>
       </w:r>
       <w:proofErr w:type="gramEnd"/>
       <w:r>
@@ -1112,11 +1304,22 @@
     </w:p>
     <w:p>
       <w:r>
+        <w:rPr>
+          <w:b/>
+          <w:bCs/>
+        </w:rPr>
         <w:t>&lt; ASSIGN</w:t>
       </w:r>
       <w:proofErr w:type="gramStart"/>
       <w:r>
-        <w:t>&gt; ::=</w:t>
+        <w:rPr>
+          <w:b/>
+          <w:bCs/>
+        </w:rPr>
+        <w:t>&gt;</w:t>
+      </w:r>
+      <w:r>
+        <w:t xml:space="preserve"> ::=</w:t>
       </w:r>
       <w:proofErr w:type="gramEnd"/>
       <w:r>
@@ -1125,11 +1328,22 @@
     </w:p>
     <w:p>
       <w:r>
+        <w:rPr>
+          <w:b/>
+          <w:bCs/>
+        </w:rPr>
         <w:t>&lt; OPENTAG</w:t>
       </w:r>
       <w:proofErr w:type="gramStart"/>
       <w:r>
-        <w:t>&gt; ::=</w:t>
+        <w:rPr>
+          <w:b/>
+          <w:bCs/>
+        </w:rPr>
+        <w:t>&gt;</w:t>
+      </w:r>
+      <w:r>
+        <w:t xml:space="preserve"> ::=</w:t>
       </w:r>
       <w:proofErr w:type="gramEnd"/>
       <w:r>
@@ -1138,11 +1352,22 @@
     </w:p>
     <w:p>
       <w:r>
+        <w:rPr>
+          <w:b/>
+          <w:bCs/>
+        </w:rPr>
         <w:t>&lt; CLOSETAG</w:t>
       </w:r>
       <w:proofErr w:type="gramStart"/>
       <w:r>
-        <w:t>&gt; ::=</w:t>
+        <w:rPr>
+          <w:b/>
+          <w:bCs/>
+        </w:rPr>
+        <w:t>&gt;</w:t>
+      </w:r>
+      <w:r>
+        <w:t xml:space="preserve"> ::=</w:t>
       </w:r>
       <w:proofErr w:type="gramEnd"/>
       <w:r>
@@ -1151,11 +1376,22 @@
     </w:p>
     <w:p>
       <w:r>
+        <w:rPr>
+          <w:b/>
+          <w:bCs/>
+        </w:rPr>
         <w:t>&lt; OPENPAR</w:t>
       </w:r>
       <w:proofErr w:type="gramStart"/>
       <w:r>
-        <w:t>&gt; ::=</w:t>
+        <w:rPr>
+          <w:b/>
+          <w:bCs/>
+        </w:rPr>
+        <w:t>&gt;</w:t>
+      </w:r>
+      <w:r>
+        <w:t xml:space="preserve"> ::=</w:t>
       </w:r>
       <w:proofErr w:type="gramEnd"/>
       <w:r>
@@ -1164,11 +1400,22 @@
     </w:p>
     <w:p>
       <w:r>
+        <w:rPr>
+          <w:b/>
+          <w:bCs/>
+        </w:rPr>
         <w:t>&lt; CLOSEPAR</w:t>
       </w:r>
       <w:proofErr w:type="gramStart"/>
       <w:r>
-        <w:t>&gt; ::=</w:t>
+        <w:rPr>
+          <w:b/>
+          <w:bCs/>
+        </w:rPr>
+        <w:t>&gt;</w:t>
+      </w:r>
+      <w:r>
+        <w:t xml:space="preserve"> ::=</w:t>
       </w:r>
       <w:proofErr w:type="gramEnd"/>
       <w:r>
@@ -1177,11 +1424,22 @@
     </w:p>
     <w:p>
       <w:r>
+        <w:rPr>
+          <w:b/>
+          <w:bCs/>
+        </w:rPr>
         <w:t>&lt; COMMA</w:t>
       </w:r>
       <w:proofErr w:type="gramStart"/>
       <w:r>
-        <w:t>&gt; ::=</w:t>
+        <w:rPr>
+          <w:b/>
+          <w:bCs/>
+        </w:rPr>
+        <w:t>&gt;</w:t>
+      </w:r>
+      <w:r>
+        <w:t xml:space="preserve"> ::=</w:t>
       </w:r>
       <w:proofErr w:type="gramEnd"/>
       <w:r>
@@ -1190,11 +1448,29 @@
     </w:p>
     <w:p>
       <w:r>
-        <w:t>&lt; IF</w:t>
-      </w:r>
-      <w:proofErr w:type="gramStart"/>
-      <w:r>
-        <w:t>&gt; ::=</w:t>
+        <w:rPr>
+          <w:b/>
+          <w:bCs/>
+        </w:rPr>
+        <w:t xml:space="preserve">&lt; </w:t>
+      </w:r>
+      <w:r>
+        <w:rPr>
+          <w:b/>
+          <w:bCs/>
+        </w:rPr>
+        <w:t>IF</w:t>
+      </w:r>
+      <w:proofErr w:type="gramStart"/>
+      <w:r>
+        <w:rPr>
+          <w:b/>
+          <w:bCs/>
+        </w:rPr>
+        <w:t>&gt;</w:t>
+      </w:r>
+      <w:r>
+        <w:t xml:space="preserve"> ::=</w:t>
       </w:r>
       <w:proofErr w:type="gramEnd"/>
       <w:r>
@@ -1203,11 +1479,22 @@
     </w:p>
     <w:p>
       <w:r>
+        <w:rPr>
+          <w:b/>
+          <w:bCs/>
+        </w:rPr>
         <w:t>&lt; THEN</w:t>
       </w:r>
       <w:proofErr w:type="gramStart"/>
       <w:r>
-        <w:t>&gt; ::=</w:t>
+        <w:rPr>
+          <w:b/>
+          <w:bCs/>
+        </w:rPr>
+        <w:t>&gt;</w:t>
+      </w:r>
+      <w:r>
+        <w:t xml:space="preserve"> ::=</w:t>
       </w:r>
       <w:proofErr w:type="gramEnd"/>
       <w:r>
@@ -1216,11 +1503,22 @@
     </w:p>
     <w:p>
       <w:r>
+        <w:rPr>
+          <w:b/>
+          <w:bCs/>
+        </w:rPr>
         <w:t>&lt; DEBUT</w:t>
       </w:r>
       <w:proofErr w:type="gramStart"/>
       <w:r>
-        <w:t>&gt; ::=</w:t>
+        <w:rPr>
+          <w:b/>
+          <w:bCs/>
+        </w:rPr>
+        <w:t>&gt;</w:t>
+      </w:r>
+      <w:r>
+        <w:t xml:space="preserve"> ::=</w:t>
       </w:r>
       <w:proofErr w:type="gramEnd"/>
       <w:r>
@@ -1235,6 +1533,8 @@
       </w:pPr>
       <w:r>
         <w:rPr>
+          <w:b/>
+          <w:bCs/>
           <w:lang w:val="fr-FR"/>
         </w:rPr>
         <w:t>&lt; FIN</w:t>
@@ -1242,9 +1542,17 @@
       <w:proofErr w:type="gramStart"/>
       <w:r>
         <w:rPr>
-          <w:lang w:val="fr-FR"/>
-        </w:rPr>
-        <w:t>&gt; ::</w:t>
+          <w:b/>
+          <w:bCs/>
+          <w:lang w:val="fr-FR"/>
+        </w:rPr>
+        <w:t>&gt;</w:t>
+      </w:r>
+      <w:r>
+        <w:rPr>
+          <w:lang w:val="fr-FR"/>
+        </w:rPr>
+        <w:t xml:space="preserve"> ::</w:t>
       </w:r>
       <w:proofErr w:type="gramEnd"/>
       <w:r>
@@ -1262,6 +1570,8 @@
       </w:pPr>
       <w:r>
         <w:rPr>
+          <w:b/>
+          <w:bCs/>
           <w:lang w:val="fr-FR"/>
         </w:rPr>
         <w:t>&lt; INTERFACE</w:t>
@@ -1269,9 +1579,17 @@
       <w:proofErr w:type="gramStart"/>
       <w:r>
         <w:rPr>
-          <w:lang w:val="fr-FR"/>
-        </w:rPr>
-        <w:t>&gt; ::</w:t>
+          <w:b/>
+          <w:bCs/>
+          <w:lang w:val="fr-FR"/>
+        </w:rPr>
+        <w:t>&gt;</w:t>
+      </w:r>
+      <w:r>
+        <w:rPr>
+          <w:lang w:val="fr-FR"/>
+        </w:rPr>
+        <w:t xml:space="preserve"> ::</w:t>
       </w:r>
       <w:proofErr w:type="gramEnd"/>
       <w:r>
@@ -1289,6 +1607,8 @@
       </w:pPr>
       <w:r>
         <w:rPr>
+          <w:b/>
+          <w:bCs/>
           <w:lang w:val="fr-FR"/>
         </w:rPr>
         <w:t>&lt; INITIALISATIONS</w:t>
@@ -1296,9 +1616,17 @@
       <w:proofErr w:type="gramStart"/>
       <w:r>
         <w:rPr>
-          <w:lang w:val="fr-FR"/>
-        </w:rPr>
-        <w:t>&gt; ::</w:t>
+          <w:b/>
+          <w:bCs/>
+          <w:lang w:val="fr-FR"/>
+        </w:rPr>
+        <w:t>&gt;</w:t>
+      </w:r>
+      <w:r>
+        <w:rPr>
+          <w:lang w:val="fr-FR"/>
+        </w:rPr>
+        <w:t xml:space="preserve"> ::</w:t>
       </w:r>
       <w:proofErr w:type="gramEnd"/>
       <w:r>
@@ -1316,6 +1644,8 @@
       </w:pPr>
       <w:r>
         <w:rPr>
+          <w:b/>
+          <w:bCs/>
           <w:lang w:val="fr-FR"/>
         </w:rPr>
         <w:lastRenderedPageBreak/>
@@ -1324,9 +1654,17 @@
       <w:proofErr w:type="gramStart"/>
       <w:r>
         <w:rPr>
-          <w:lang w:val="fr-FR"/>
-        </w:rPr>
-        <w:t>&gt; ::</w:t>
+          <w:b/>
+          <w:bCs/>
+          <w:lang w:val="fr-FR"/>
+        </w:rPr>
+        <w:t>&gt;</w:t>
+      </w:r>
+      <w:r>
+        <w:rPr>
+          <w:lang w:val="fr-FR"/>
+        </w:rPr>
+        <w:t xml:space="preserve"> ::</w:t>
       </w:r>
       <w:proofErr w:type="gramEnd"/>
       <w:r>
@@ -1344,6 +1682,8 @@
       </w:pPr>
       <w:r>
         <w:rPr>
+          <w:b/>
+          <w:bCs/>
           <w:lang w:val="fr-FR"/>
         </w:rPr>
         <w:t>&lt; PLUS</w:t>
@@ -1351,9 +1691,17 @@
       <w:proofErr w:type="gramStart"/>
       <w:r>
         <w:rPr>
-          <w:lang w:val="fr-FR"/>
-        </w:rPr>
-        <w:t>&gt; ::</w:t>
+          <w:b/>
+          <w:bCs/>
+          <w:lang w:val="fr-FR"/>
+        </w:rPr>
+        <w:t>&gt;</w:t>
+      </w:r>
+      <w:r>
+        <w:rPr>
+          <w:lang w:val="fr-FR"/>
+        </w:rPr>
+        <w:t xml:space="preserve"> ::</w:t>
       </w:r>
       <w:proofErr w:type="gramEnd"/>
       <w:r>
@@ -1371,6 +1719,8 @@
       </w:pPr>
       <w:r>
         <w:rPr>
+          <w:b/>
+          <w:bCs/>
           <w:lang w:val="fr-FR"/>
         </w:rPr>
         <w:t>&lt; ACTION</w:t>
@@ -1378,9 +1728,17 @@
       <w:proofErr w:type="gramStart"/>
       <w:r>
         <w:rPr>
-          <w:lang w:val="fr-FR"/>
-        </w:rPr>
-        <w:t>&gt; ::</w:t>
+          <w:b/>
+          <w:bCs/>
+          <w:lang w:val="fr-FR"/>
+        </w:rPr>
+        <w:t>&gt;</w:t>
+      </w:r>
+      <w:r>
+        <w:rPr>
+          <w:lang w:val="fr-FR"/>
+        </w:rPr>
+        <w:t xml:space="preserve"> ::</w:t>
       </w:r>
       <w:proofErr w:type="gramEnd"/>
       <w:r>
@@ -1448,11 +1806,22 @@
     </w:p>
     <w:p>
       <w:r>
+        <w:rPr>
+          <w:b/>
+          <w:bCs/>
+        </w:rPr>
         <w:t>&lt;NEXTACTION</w:t>
       </w:r>
       <w:proofErr w:type="gramStart"/>
       <w:r>
-        <w:t>&gt; ::=</w:t>
+        <w:rPr>
+          <w:b/>
+          <w:bCs/>
+        </w:rPr>
+        <w:t>&gt;</w:t>
+      </w:r>
+      <w:r>
+        <w:t xml:space="preserve"> ::=</w:t>
       </w:r>
       <w:proofErr w:type="gramEnd"/>
       <w:r>
@@ -1461,11 +1830,22 @@
     </w:p>
     <w:p>
       <w:r>
+        <w:rPr>
+          <w:b/>
+          <w:bCs/>
+        </w:rPr>
         <w:t>&lt; COMP</w:t>
       </w:r>
       <w:proofErr w:type="gramStart"/>
       <w:r>
-        <w:t>&gt; ::=</w:t>
+        <w:rPr>
+          <w:b/>
+          <w:bCs/>
+        </w:rPr>
+        <w:t>&gt;</w:t>
+      </w:r>
+      <w:r>
+        <w:t xml:space="preserve"> ::=</w:t>
       </w:r>
       <w:proofErr w:type="gramEnd"/>
       <w:r>
@@ -1474,11 +1854,22 @@
     </w:p>
     <w:p>
       <w:r>
+        <w:rPr>
+          <w:b/>
+          <w:bCs/>
+        </w:rPr>
         <w:t>&lt; OPERATION</w:t>
       </w:r>
       <w:proofErr w:type="gramStart"/>
       <w:r>
-        <w:t>&gt; ::=</w:t>
+        <w:rPr>
+          <w:b/>
+          <w:bCs/>
+        </w:rPr>
+        <w:t>&gt;</w:t>
+      </w:r>
+      <w:r>
+        <w:t xml:space="preserve"> ::=</w:t>
       </w:r>
       <w:proofErr w:type="gramEnd"/>
       <w:r>
@@ -1487,11 +1878,22 @@
     </w:p>
     <w:p>
       <w:r>
+        <w:rPr>
+          <w:b/>
+          <w:bCs/>
+        </w:rPr>
         <w:t>&lt; EVET</w:t>
       </w:r>
       <w:proofErr w:type="gramStart"/>
       <w:r>
-        <w:t>&gt; ::=</w:t>
+        <w:rPr>
+          <w:b/>
+          <w:bCs/>
+        </w:rPr>
+        <w:t>&gt;</w:t>
+      </w:r>
+      <w:r>
+        <w:t xml:space="preserve"> ::=</w:t>
       </w:r>
       <w:proofErr w:type="gramEnd"/>
       <w:r>
@@ -1506,6 +1908,8 @@
       </w:pPr>
       <w:r>
         <w:rPr>
+          <w:b/>
+          <w:bCs/>
           <w:lang w:val="fr-FR"/>
         </w:rPr>
         <w:t>&lt; PROP</w:t>
@@ -1513,9 +1917,17 @@
       <w:proofErr w:type="gramStart"/>
       <w:r>
         <w:rPr>
-          <w:lang w:val="fr-FR"/>
-        </w:rPr>
-        <w:t>&gt; ::</w:t>
+          <w:b/>
+          <w:bCs/>
+          <w:lang w:val="fr-FR"/>
+        </w:rPr>
+        <w:t>&gt;</w:t>
+      </w:r>
+      <w:r>
+        <w:rPr>
+          <w:lang w:val="fr-FR"/>
+        </w:rPr>
+        <w:t xml:space="preserve"> ::</w:t>
       </w:r>
       <w:proofErr w:type="gramEnd"/>
       <w:r>
@@ -1533,6 +1945,8 @@
       </w:pPr>
       <w:r>
         <w:rPr>
+          <w:b/>
+          <w:bCs/>
           <w:lang w:val="fr-FR"/>
         </w:rPr>
         <w:t>&lt;COMPONENT</w:t>
@@ -1540,9 +1954,17 @@
       <w:proofErr w:type="gramStart"/>
       <w:r>
         <w:rPr>
-          <w:lang w:val="fr-FR"/>
-        </w:rPr>
-        <w:t>&gt; ::</w:t>
+          <w:b/>
+          <w:bCs/>
+          <w:lang w:val="fr-FR"/>
+        </w:rPr>
+        <w:t>&gt;</w:t>
+      </w:r>
+      <w:r>
+        <w:rPr>
+          <w:lang w:val="fr-FR"/>
+        </w:rPr>
+        <w:t xml:space="preserve"> ::</w:t>
       </w:r>
       <w:proofErr w:type="gramEnd"/>
       <w:r>
@@ -1567,11 +1989,22 @@
     </w:p>
     <w:p>
       <w:r>
+        <w:rPr>
+          <w:b/>
+          <w:bCs/>
+        </w:rPr>
         <w:t>&lt;ID</w:t>
       </w:r>
       <w:proofErr w:type="gramStart"/>
       <w:r>
-        <w:t>&gt; ::=</w:t>
+        <w:rPr>
+          <w:b/>
+          <w:bCs/>
+        </w:rPr>
+        <w:t>&gt;</w:t>
+      </w:r>
+      <w:r>
+        <w:t xml:space="preserve"> ::=</w:t>
       </w:r>
       <w:proofErr w:type="gramEnd"/>
       <w:r>
@@ -1588,12 +2021,28 @@
       </w:r>
     </w:p>
     <w:p>
-      <w:r>
+      <w:bookmarkStart w:id="0" w:name="_GoBack"/>
+      <w:r>
+        <w:rPr>
+          <w:b/>
+          <w:bCs/>
+        </w:rPr>
         <w:t>&lt;VALUE</w:t>
       </w:r>
       <w:proofErr w:type="gramStart"/>
       <w:r>
-        <w:t>&gt; ::=</w:t>
+        <w:rPr>
+          <w:b/>
+          <w:bCs/>
+        </w:rPr>
+        <w:t>&gt;</w:t>
+      </w:r>
+      <w:r>
+        <w:t xml:space="preserve"> </w:t>
+      </w:r>
+      <w:bookmarkEnd w:id="0"/>
+      <w:r>
+        <w:t>::=</w:t>
       </w:r>
       <w:proofErr w:type="gramEnd"/>
       <w:r>

</xml_diff>